<commit_message>
WIP: commit all current changes
</commit_message>
<xml_diff>
--- a/High Level Model.docx
+++ b/High Level Model.docx
@@ -40,199 +40,15 @@
           <w:rFonts w:ascii="Times New Roman" w:hAnsi="Times New Roman" w:cs="Times New Roman"/>
         </w:rPr>
         <w:br/>
-        <w:t xml:space="preserve">a. </w:t>
-      </w:r>
-      <w:proofErr w:type="spellStart"/>
-      <w:r>
-        <w:rPr>
-          <w:rFonts w:ascii="Times New Roman" w:hAnsi="Times New Roman" w:cs="Times New Roman"/>
-        </w:rPr>
-        <w:t>course_detailed</w:t>
-      </w:r>
-      <w:proofErr w:type="spellEnd"/>
-      <w:r>
-        <w:rPr>
-          <w:rFonts w:ascii="Times New Roman" w:hAnsi="Times New Roman" w:cs="Times New Roman"/>
-        </w:rPr>
-        <w:t xml:space="preserve"> = </w:t>
-      </w:r>
-      <w:proofErr w:type="gramStart"/>
-      <w:r>
-        <w:rPr>
-          <w:rFonts w:ascii="Times New Roman" w:hAnsi="Times New Roman" w:cs="Times New Roman"/>
-        </w:rPr>
-        <w:t>{ code</w:t>
-      </w:r>
-      <w:proofErr w:type="gramEnd"/>
-      <w:r>
-        <w:rPr>
-          <w:rFonts w:ascii="Times New Roman" w:hAnsi="Times New Roman" w:cs="Times New Roman"/>
-        </w:rPr>
-        <w:t xml:space="preserve">, title, section, credits, </w:t>
-      </w:r>
-      <w:proofErr w:type="spellStart"/>
-      <w:r>
-        <w:rPr>
-          <w:rFonts w:ascii="Times New Roman" w:hAnsi="Times New Roman" w:cs="Times New Roman"/>
-        </w:rPr>
-        <w:t>typically_</w:t>
-      </w:r>
-      <w:proofErr w:type="gramStart"/>
-      <w:r>
-        <w:rPr>
-          <w:rFonts w:ascii="Times New Roman" w:hAnsi="Times New Roman" w:cs="Times New Roman"/>
-        </w:rPr>
-        <w:t>offered</w:t>
-      </w:r>
-      <w:proofErr w:type="spellEnd"/>
-      <w:r>
-        <w:rPr>
-          <w:rFonts w:ascii="Times New Roman" w:hAnsi="Times New Roman" w:cs="Times New Roman"/>
-        </w:rPr>
-        <w:t>[</w:t>
-      </w:r>
-      <w:proofErr w:type="gramEnd"/>
-      <w:r>
-        <w:rPr>
-          <w:rFonts w:ascii="Times New Roman" w:hAnsi="Times New Roman" w:cs="Times New Roman"/>
-        </w:rPr>
-        <w:t xml:space="preserve">], </w:t>
-      </w:r>
-      <w:proofErr w:type="gramStart"/>
-      <w:r>
-        <w:rPr>
-          <w:rFonts w:ascii="Times New Roman" w:hAnsi="Times New Roman" w:cs="Times New Roman"/>
-        </w:rPr>
-        <w:t>prerequisites[</w:t>
-      </w:r>
-      <w:proofErr w:type="gramEnd"/>
-      <w:r>
-        <w:rPr>
-          <w:rFonts w:ascii="Times New Roman" w:hAnsi="Times New Roman" w:cs="Times New Roman"/>
-        </w:rPr>
-        <w:t xml:space="preserve">[]], </w:t>
-      </w:r>
-      <w:proofErr w:type="gramStart"/>
-      <w:r>
-        <w:rPr>
-          <w:rFonts w:ascii="Times New Roman" w:hAnsi="Times New Roman" w:cs="Times New Roman"/>
-        </w:rPr>
-        <w:t>ger[</w:t>
-      </w:r>
-      <w:proofErr w:type="gramEnd"/>
-      <w:r>
-        <w:rPr>
-          <w:rFonts w:ascii="Times New Roman" w:hAnsi="Times New Roman" w:cs="Times New Roman"/>
-        </w:rPr>
-        <w:t xml:space="preserve">], </w:t>
-      </w:r>
-      <w:proofErr w:type="spellStart"/>
-      <w:r>
-        <w:rPr>
-          <w:rFonts w:ascii="Times New Roman" w:hAnsi="Times New Roman" w:cs="Times New Roman"/>
-        </w:rPr>
-        <w:t>instruction_method</w:t>
-      </w:r>
-      <w:proofErr w:type="spellEnd"/>
-      <w:r>
-        <w:rPr>
-          <w:rFonts w:ascii="Times New Roman" w:hAnsi="Times New Roman" w:cs="Times New Roman"/>
-        </w:rPr>
-        <w:t xml:space="preserve">, time, professor, </w:t>
-      </w:r>
-      <w:proofErr w:type="gramStart"/>
-      <w:r>
-        <w:rPr>
-          <w:rFonts w:ascii="Times New Roman" w:hAnsi="Times New Roman" w:cs="Times New Roman"/>
-        </w:rPr>
-        <w:t>location }</w:t>
-      </w:r>
-      <w:proofErr w:type="gramEnd"/>
-      <w:r>
-        <w:rPr>
-          <w:rFonts w:ascii="Times New Roman" w:hAnsi="Times New Roman" w:cs="Times New Roman"/>
-        </w:rPr>
-        <w:br/>
-        <w:t xml:space="preserve">b. </w:t>
-      </w:r>
-      <w:proofErr w:type="spellStart"/>
-      <w:r>
-        <w:rPr>
-          <w:rFonts w:ascii="Times New Roman" w:hAnsi="Times New Roman" w:cs="Times New Roman"/>
-        </w:rPr>
-        <w:t>course_basic</w:t>
-      </w:r>
-      <w:proofErr w:type="spellEnd"/>
-      <w:r>
-        <w:rPr>
-          <w:rFonts w:ascii="Times New Roman" w:hAnsi="Times New Roman" w:cs="Times New Roman"/>
-        </w:rPr>
-        <w:t xml:space="preserve"> = </w:t>
-      </w:r>
-      <w:proofErr w:type="gramStart"/>
-      <w:r>
-        <w:rPr>
-          <w:rFonts w:ascii="Times New Roman" w:hAnsi="Times New Roman" w:cs="Times New Roman"/>
-        </w:rPr>
-        <w:t>{ code</w:t>
-      </w:r>
-      <w:proofErr w:type="gramEnd"/>
-      <w:r>
-        <w:rPr>
-          <w:rFonts w:ascii="Times New Roman" w:hAnsi="Times New Roman" w:cs="Times New Roman"/>
-        </w:rPr>
-        <w:t xml:space="preserve">, title, credits, </w:t>
-      </w:r>
-      <w:proofErr w:type="spellStart"/>
-      <w:r>
-        <w:rPr>
-          <w:rFonts w:ascii="Times New Roman" w:hAnsi="Times New Roman" w:cs="Times New Roman"/>
-        </w:rPr>
-        <w:t>typically_</w:t>
-      </w:r>
-      <w:proofErr w:type="gramStart"/>
-      <w:r>
-        <w:rPr>
-          <w:rFonts w:ascii="Times New Roman" w:hAnsi="Times New Roman" w:cs="Times New Roman"/>
-        </w:rPr>
-        <w:t>offered</w:t>
-      </w:r>
-      <w:proofErr w:type="spellEnd"/>
-      <w:r>
-        <w:rPr>
-          <w:rFonts w:ascii="Times New Roman" w:hAnsi="Times New Roman" w:cs="Times New Roman"/>
-        </w:rPr>
-        <w:t>[</w:t>
-      </w:r>
-      <w:proofErr w:type="gramEnd"/>
-      <w:r>
-        <w:rPr>
-          <w:rFonts w:ascii="Times New Roman" w:hAnsi="Times New Roman" w:cs="Times New Roman"/>
-        </w:rPr>
-        <w:t xml:space="preserve">], </w:t>
-      </w:r>
-      <w:proofErr w:type="gramStart"/>
-      <w:r>
-        <w:rPr>
-          <w:rFonts w:ascii="Times New Roman" w:hAnsi="Times New Roman" w:cs="Times New Roman"/>
-        </w:rPr>
-        <w:t>prerequisites[</w:t>
-      </w:r>
-      <w:proofErr w:type="gramEnd"/>
-      <w:r>
-        <w:rPr>
-          <w:rFonts w:ascii="Times New Roman" w:hAnsi="Times New Roman" w:cs="Times New Roman"/>
-        </w:rPr>
-        <w:t xml:space="preserve">[]], </w:t>
-      </w:r>
-      <w:proofErr w:type="gramStart"/>
-      <w:r>
-        <w:rPr>
-          <w:rFonts w:ascii="Times New Roman" w:hAnsi="Times New Roman" w:cs="Times New Roman"/>
-        </w:rPr>
-        <w:t>ger[] }</w:t>
-      </w:r>
-      <w:proofErr w:type="gramEnd"/>
+        <w:t>a. course_detailed = { code, title, section, credits, typically_offered[], prerequisites[[]], ger[], instruction_method, time, professor, location }</w:t>
+      </w:r>
+      <w:r>
+        <w:rPr>
+          <w:rFonts w:ascii="Times New Roman" w:hAnsi="Times New Roman" w:cs="Times New Roman"/>
+        </w:rPr>
+        <w:br/>
+        <w:t>b. course_basic = { code, title, credits, typically_offered[], prerequisites[[]], ger[] }</w:t>
+      </w:r>
     </w:p>
     <w:p>
       <w:pPr>
@@ -248,16 +64,8 @@
         <w:rPr>
           <w:rFonts w:ascii="Times New Roman" w:hAnsi="Times New Roman" w:cs="Times New Roman"/>
         </w:rPr>
-        <w:t xml:space="preserve">Normalize raw inputs → </w:t>
-      </w:r>
-      <w:proofErr w:type="spellStart"/>
-      <w:r>
-        <w:rPr>
-          <w:rFonts w:ascii="Times New Roman" w:hAnsi="Times New Roman" w:cs="Times New Roman"/>
-        </w:rPr>
-        <w:t>course_detailed</w:t>
-      </w:r>
-      <w:proofErr w:type="spellEnd"/>
+        <w:t>Normalize raw inputs → course_detailed</w:t>
+      </w:r>
       <w:r>
         <w:rPr>
           <w:rFonts w:ascii="Times New Roman" w:hAnsi="Times New Roman" w:cs="Times New Roman"/>
@@ -336,20 +144,7 @@
           <w:rFonts w:ascii="Times New Roman" w:hAnsi="Times New Roman" w:cs="Times New Roman"/>
         </w:rPr>
         <w:br/>
-      </w:r>
-      <w:proofErr w:type="spellStart"/>
-      <w:r>
-        <w:rPr>
-          <w:rFonts w:ascii="Times New Roman" w:hAnsi="Times New Roman" w:cs="Times New Roman"/>
-        </w:rPr>
-        <w:t>i</w:t>
-      </w:r>
-      <w:proofErr w:type="spellEnd"/>
-      <w:r>
-        <w:rPr>
-          <w:rFonts w:ascii="Times New Roman" w:hAnsi="Times New Roman" w:cs="Times New Roman"/>
-        </w:rPr>
-        <w:t>. Professor: name-case normalize (e.g., “DAVIDE FOSSATI” → “Davide Fossati”)</w:t>
+        <w:t>i. Professor: name-case normalize (e.g., “DAVIDE FOSSATI” → “Davide Fossati”)</w:t>
       </w:r>
       <w:r>
         <w:rPr>
@@ -373,35 +168,7 @@
         <w:rPr>
           <w:rFonts w:ascii="Times New Roman" w:hAnsi="Times New Roman" w:cs="Times New Roman"/>
         </w:rPr>
-        <w:t xml:space="preserve">Derive </w:t>
-      </w:r>
-      <w:proofErr w:type="spellStart"/>
-      <w:r>
-        <w:rPr>
-          <w:rFonts w:ascii="Times New Roman" w:hAnsi="Times New Roman" w:cs="Times New Roman"/>
-        </w:rPr>
-        <w:t>course_basic</w:t>
-      </w:r>
-      <w:proofErr w:type="spellEnd"/>
-      <w:r>
-        <w:rPr>
-          <w:rFonts w:ascii="Times New Roman" w:hAnsi="Times New Roman" w:cs="Times New Roman"/>
-        </w:rPr>
-        <w:t xml:space="preserve"> from </w:t>
-      </w:r>
-      <w:proofErr w:type="spellStart"/>
-      <w:r>
-        <w:rPr>
-          <w:rFonts w:ascii="Times New Roman" w:hAnsi="Times New Roman" w:cs="Times New Roman"/>
-        </w:rPr>
-        <w:t>course_detailed</w:t>
-      </w:r>
-      <w:proofErr w:type="spellEnd"/>
-      <w:r>
-        <w:rPr>
-          <w:rFonts w:ascii="Times New Roman" w:hAnsi="Times New Roman" w:cs="Times New Roman"/>
-        </w:rPr>
-        <w:t xml:space="preserve"> (subset of fields)</w:t>
+        <w:t>Derive course_basic from course_detailed (subset of fields)</w:t>
       </w:r>
     </w:p>
     <w:p>
@@ -432,21 +199,7 @@
           <w:rFonts w:ascii="Times New Roman" w:hAnsi="Times New Roman" w:cs="Times New Roman"/>
         </w:rPr>
         <w:br/>
-        <w:t xml:space="preserve">b. Collect extraction issues to </w:t>
-      </w:r>
-      <w:proofErr w:type="spellStart"/>
-      <w:r>
-        <w:rPr>
-          <w:rFonts w:ascii="Times New Roman" w:hAnsi="Times New Roman" w:cs="Times New Roman"/>
-        </w:rPr>
-        <w:t>extract_issues</w:t>
-      </w:r>
-      <w:proofErr w:type="spellEnd"/>
-      <w:r>
-        <w:rPr>
-          <w:rFonts w:ascii="Times New Roman" w:hAnsi="Times New Roman" w:cs="Times New Roman"/>
-        </w:rPr>
-        <w:t xml:space="preserve"> (non-blocking)</w:t>
+        <w:t>b. Collect extraction issues to extract_issues (non-blocking)</w:t>
       </w:r>
     </w:p>
     <w:p>
@@ -470,105 +223,21 @@
           <w:rFonts w:ascii="Times New Roman" w:hAnsi="Times New Roman" w:cs="Times New Roman"/>
         </w:rPr>
         <w:br/>
-        <w:t>a. staging/</w:t>
-      </w:r>
-      <w:proofErr w:type="spellStart"/>
-      <w:r>
-        <w:rPr>
-          <w:rFonts w:ascii="Times New Roman" w:hAnsi="Times New Roman" w:cs="Times New Roman"/>
-        </w:rPr>
-        <w:t>courses_detailed.json</w:t>
-      </w:r>
-      <w:proofErr w:type="spellEnd"/>
-      <w:r>
-        <w:rPr>
-          <w:rFonts w:ascii="Times New Roman" w:hAnsi="Times New Roman" w:cs="Times New Roman"/>
-        </w:rPr>
-        <w:t xml:space="preserve"> (list of </w:t>
-      </w:r>
-      <w:proofErr w:type="spellStart"/>
-      <w:r>
-        <w:rPr>
-          <w:rFonts w:ascii="Times New Roman" w:hAnsi="Times New Roman" w:cs="Times New Roman"/>
-        </w:rPr>
-        <w:t>course_detailed</w:t>
-      </w:r>
-      <w:proofErr w:type="spellEnd"/>
-      <w:r>
-        <w:rPr>
-          <w:rFonts w:ascii="Times New Roman" w:hAnsi="Times New Roman" w:cs="Times New Roman"/>
-        </w:rPr>
-        <w:t>)</w:t>
-      </w:r>
-      <w:r>
-        <w:rPr>
-          <w:rFonts w:ascii="Times New Roman" w:hAnsi="Times New Roman" w:cs="Times New Roman"/>
-        </w:rPr>
-        <w:br/>
-        <w:t>b. staging/</w:t>
-      </w:r>
-      <w:proofErr w:type="spellStart"/>
-      <w:r>
-        <w:rPr>
-          <w:rFonts w:ascii="Times New Roman" w:hAnsi="Times New Roman" w:cs="Times New Roman"/>
-        </w:rPr>
-        <w:t>courses_basic.json</w:t>
-      </w:r>
-      <w:proofErr w:type="spellEnd"/>
-      <w:r>
-        <w:rPr>
-          <w:rFonts w:ascii="Times New Roman" w:hAnsi="Times New Roman" w:cs="Times New Roman"/>
-        </w:rPr>
-        <w:t xml:space="preserve"> (list of </w:t>
-      </w:r>
-      <w:proofErr w:type="spellStart"/>
-      <w:r>
-        <w:rPr>
-          <w:rFonts w:ascii="Times New Roman" w:hAnsi="Times New Roman" w:cs="Times New Roman"/>
-        </w:rPr>
-        <w:t>course_basic</w:t>
-      </w:r>
-      <w:proofErr w:type="spellEnd"/>
-      <w:r>
-        <w:rPr>
-          <w:rFonts w:ascii="Times New Roman" w:hAnsi="Times New Roman" w:cs="Times New Roman"/>
-        </w:rPr>
-        <w:t>)</w:t>
-      </w:r>
-      <w:r>
-        <w:rPr>
-          <w:rFonts w:ascii="Times New Roman" w:hAnsi="Times New Roman" w:cs="Times New Roman"/>
-        </w:rPr>
-        <w:br/>
-        <w:t>c. staging/</w:t>
-      </w:r>
-      <w:proofErr w:type="spellStart"/>
-      <w:r>
-        <w:rPr>
-          <w:rFonts w:ascii="Times New Roman" w:hAnsi="Times New Roman" w:cs="Times New Roman"/>
-        </w:rPr>
-        <w:t>extract_issues.json</w:t>
-      </w:r>
-      <w:proofErr w:type="spellEnd"/>
-      <w:r>
-        <w:rPr>
-          <w:rFonts w:ascii="Times New Roman" w:hAnsi="Times New Roman" w:cs="Times New Roman"/>
-        </w:rPr>
-        <w:t xml:space="preserve"> (list of {code, </w:t>
-      </w:r>
-      <w:proofErr w:type="gramStart"/>
-      <w:r>
-        <w:rPr>
-          <w:rFonts w:ascii="Times New Roman" w:hAnsi="Times New Roman" w:cs="Times New Roman"/>
-        </w:rPr>
-        <w:t>errors[</w:t>
-      </w:r>
-      <w:proofErr w:type="gramEnd"/>
-      <w:r>
-        <w:rPr>
-          <w:rFonts w:ascii="Times New Roman" w:hAnsi="Times New Roman" w:cs="Times New Roman"/>
-        </w:rPr>
-        <w:t>]})</w:t>
+        <w:t>a. staging/courses_detailed.json (list of course_detailed)</w:t>
+      </w:r>
+      <w:r>
+        <w:rPr>
+          <w:rFonts w:ascii="Times New Roman" w:hAnsi="Times New Roman" w:cs="Times New Roman"/>
+        </w:rPr>
+        <w:br/>
+        <w:t>b. staging/courses_basic.json (list of course_basic)</w:t>
+      </w:r>
+      <w:r>
+        <w:rPr>
+          <w:rFonts w:ascii="Times New Roman" w:hAnsi="Times New Roman" w:cs="Times New Roman"/>
+        </w:rPr>
+        <w:br/>
+        <w:t>c. staging/extract_issues.json (list of {code, errors[]})</w:t>
       </w:r>
     </w:p>
     <w:p>
@@ -624,148 +293,14 @@
           <w:rFonts w:ascii="Times New Roman" w:hAnsi="Times New Roman" w:cs="Times New Roman"/>
         </w:rPr>
         <w:br/>
-        <w:t>a. staging/</w:t>
-      </w:r>
-      <w:proofErr w:type="spellStart"/>
-      <w:r>
-        <w:rPr>
-          <w:rFonts w:ascii="Times New Roman" w:hAnsi="Times New Roman" w:cs="Times New Roman"/>
-        </w:rPr>
-        <w:t>courses_detailed.json</w:t>
-      </w:r>
-      <w:proofErr w:type="spellEnd"/>
-      <w:r>
-        <w:rPr>
-          <w:rFonts w:ascii="Times New Roman" w:hAnsi="Times New Roman" w:cs="Times New Roman"/>
-        </w:rPr>
-        <w:br/>
-        <w:t>b. staging/</w:t>
-      </w:r>
-      <w:proofErr w:type="spellStart"/>
-      <w:r>
-        <w:rPr>
-          <w:rFonts w:ascii="Times New Roman" w:hAnsi="Times New Roman" w:cs="Times New Roman"/>
-        </w:rPr>
-        <w:t>user_profile.json</w:t>
-      </w:r>
-      <w:proofErr w:type="spellEnd"/>
-      <w:r>
-        <w:rPr>
-          <w:rFonts w:ascii="Times New Roman" w:hAnsi="Times New Roman" w:cs="Times New Roman"/>
-        </w:rPr>
-        <w:t xml:space="preserve"> (major, year, </w:t>
-      </w:r>
-      <w:proofErr w:type="spellStart"/>
-      <w:r>
-        <w:rPr>
-          <w:rFonts w:ascii="Times New Roman" w:hAnsi="Times New Roman" w:cs="Times New Roman"/>
-        </w:rPr>
-        <w:t>completed_courses</w:t>
-      </w:r>
-      <w:proofErr w:type="spellEnd"/>
-      <w:r>
-        <w:rPr>
-          <w:rFonts w:ascii="Times New Roman" w:hAnsi="Times New Roman" w:cs="Times New Roman"/>
-        </w:rPr>
-        <w:t>, remaining: {</w:t>
-      </w:r>
-      <w:proofErr w:type="gramStart"/>
-      <w:r>
-        <w:rPr>
-          <w:rFonts w:ascii="Times New Roman" w:hAnsi="Times New Roman" w:cs="Times New Roman"/>
-        </w:rPr>
-        <w:t>major[</w:t>
-      </w:r>
-      <w:proofErr w:type="gramEnd"/>
-      <w:r>
-        <w:rPr>
-          <w:rFonts w:ascii="Times New Roman" w:hAnsi="Times New Roman" w:cs="Times New Roman"/>
-        </w:rPr>
-        <w:t xml:space="preserve">], </w:t>
-      </w:r>
-      <w:proofErr w:type="gramStart"/>
-      <w:r>
-        <w:rPr>
-          <w:rFonts w:ascii="Times New Roman" w:hAnsi="Times New Roman" w:cs="Times New Roman"/>
-        </w:rPr>
-        <w:t>ger[</w:t>
-      </w:r>
-      <w:proofErr w:type="gramEnd"/>
-      <w:r>
-        <w:rPr>
-          <w:rFonts w:ascii="Times New Roman" w:hAnsi="Times New Roman" w:cs="Times New Roman"/>
-        </w:rPr>
-        <w:t xml:space="preserve">]}, </w:t>
-      </w:r>
-      <w:proofErr w:type="spellStart"/>
-      <w:r>
-        <w:rPr>
-          <w:rFonts w:ascii="Times New Roman" w:hAnsi="Times New Roman" w:cs="Times New Roman"/>
-        </w:rPr>
-        <w:t>time_</w:t>
-      </w:r>
-      <w:proofErr w:type="gramStart"/>
-      <w:r>
-        <w:rPr>
-          <w:rFonts w:ascii="Times New Roman" w:hAnsi="Times New Roman" w:cs="Times New Roman"/>
-        </w:rPr>
-        <w:t>unavailable</w:t>
-      </w:r>
-      <w:proofErr w:type="spellEnd"/>
-      <w:r>
-        <w:rPr>
-          <w:rFonts w:ascii="Times New Roman" w:hAnsi="Times New Roman" w:cs="Times New Roman"/>
-        </w:rPr>
-        <w:t>[</w:t>
-      </w:r>
-      <w:proofErr w:type="gramEnd"/>
-      <w:r>
-        <w:rPr>
-          <w:rFonts w:ascii="Times New Roman" w:hAnsi="Times New Roman" w:cs="Times New Roman"/>
-        </w:rPr>
-        <w:t xml:space="preserve">], </w:t>
-      </w:r>
-      <w:proofErr w:type="spellStart"/>
-      <w:r>
-        <w:rPr>
-          <w:rFonts w:ascii="Times New Roman" w:hAnsi="Times New Roman" w:cs="Times New Roman"/>
-        </w:rPr>
-        <w:t>time_pref</w:t>
-      </w:r>
-      <w:proofErr w:type="spellEnd"/>
-      <w:r>
-        <w:rPr>
-          <w:rFonts w:ascii="Times New Roman" w:hAnsi="Times New Roman" w:cs="Times New Roman"/>
-        </w:rPr>
-        <w:t xml:space="preserve">, </w:t>
-      </w:r>
-      <w:proofErr w:type="spellStart"/>
-      <w:r>
-        <w:rPr>
-          <w:rFonts w:ascii="Times New Roman" w:hAnsi="Times New Roman" w:cs="Times New Roman"/>
-        </w:rPr>
-        <w:t>preference_tags</w:t>
-      </w:r>
-      <w:proofErr w:type="spellEnd"/>
-      <w:r>
-        <w:rPr>
-          <w:rFonts w:ascii="Times New Roman" w:hAnsi="Times New Roman" w:cs="Times New Roman"/>
-        </w:rPr>
-        <w:t xml:space="preserve">, </w:t>
-      </w:r>
-      <w:proofErr w:type="spellStart"/>
-      <w:r>
-        <w:rPr>
-          <w:rFonts w:ascii="Times New Roman" w:hAnsi="Times New Roman" w:cs="Times New Roman"/>
-        </w:rPr>
-        <w:t>hard_constraints</w:t>
-      </w:r>
-      <w:proofErr w:type="spellEnd"/>
-      <w:r>
-        <w:rPr>
-          <w:rFonts w:ascii="Times New Roman" w:hAnsi="Times New Roman" w:cs="Times New Roman"/>
-        </w:rPr>
-        <w:t>)</w:t>
+        <w:t>a. staging/courses_detailed.json</w:t>
+      </w:r>
+      <w:r>
+        <w:rPr>
+          <w:rFonts w:ascii="Times New Roman" w:hAnsi="Times New Roman" w:cs="Times New Roman"/>
+        </w:rPr>
+        <w:br/>
+        <w:t>b. staging/user_profile.json (major, year, completed_courses, remaining: {major[], ger[]}, time_unavailable[], time_pref, preference_tags, hard_constraints)</w:t>
       </w:r>
     </w:p>
     <w:p>
@@ -802,94 +337,14 @@
         <w:rPr>
           <w:rFonts w:ascii="Times New Roman" w:hAnsi="Times New Roman" w:cs="Times New Roman"/>
         </w:rPr>
-        <w:t xml:space="preserve"> {</w:t>
-      </w:r>
-      <w:proofErr w:type="spellStart"/>
-      <w:proofErr w:type="gramStart"/>
-      <w:r>
-        <w:rPr>
-          <w:rFonts w:ascii="Times New Roman" w:hAnsi="Times New Roman" w:cs="Times New Roman"/>
-        </w:rPr>
-        <w:t>M,T</w:t>
-      </w:r>
-      <w:proofErr w:type="gramEnd"/>
-      <w:r>
-        <w:rPr>
-          <w:rFonts w:ascii="Times New Roman" w:hAnsi="Times New Roman" w:cs="Times New Roman"/>
-        </w:rPr>
-        <w:t>,</w:t>
-      </w:r>
-      <w:proofErr w:type="gramStart"/>
-      <w:r>
-        <w:rPr>
-          <w:rFonts w:ascii="Times New Roman" w:hAnsi="Times New Roman" w:cs="Times New Roman"/>
-        </w:rPr>
-        <w:t>W,Th</w:t>
-      </w:r>
-      <w:proofErr w:type="gramEnd"/>
-      <w:r>
-        <w:rPr>
-          <w:rFonts w:ascii="Times New Roman" w:hAnsi="Times New Roman" w:cs="Times New Roman"/>
-        </w:rPr>
-        <w:t>,F</w:t>
-      </w:r>
-      <w:proofErr w:type="spellEnd"/>
-      <w:r>
-        <w:rPr>
-          <w:rFonts w:ascii="Times New Roman" w:hAnsi="Times New Roman" w:cs="Times New Roman"/>
-        </w:rPr>
-        <w:t xml:space="preserve">}, </w:t>
-      </w:r>
-      <w:proofErr w:type="spellStart"/>
-      <w:r>
-        <w:rPr>
-          <w:rFonts w:ascii="Times New Roman" w:hAnsi="Times New Roman" w:cs="Times New Roman"/>
-        </w:rPr>
-        <w:t>start_min</w:t>
-      </w:r>
-      <w:proofErr w:type="spellEnd"/>
-      <w:r>
-        <w:rPr>
-          <w:rFonts w:ascii="Times New Roman" w:hAnsi="Times New Roman" w:cs="Times New Roman"/>
-        </w:rPr>
-        <w:t xml:space="preserve">, </w:t>
-      </w:r>
-      <w:proofErr w:type="spellStart"/>
-      <w:r>
-        <w:rPr>
-          <w:rFonts w:ascii="Times New Roman" w:hAnsi="Times New Roman" w:cs="Times New Roman"/>
-        </w:rPr>
-        <w:t>end_min</w:t>
-      </w:r>
-      <w:proofErr w:type="spellEnd"/>
-      <w:r>
-        <w:rPr>
-          <w:rFonts w:ascii="Times New Roman" w:hAnsi="Times New Roman" w:cs="Times New Roman"/>
-        </w:rPr>
-        <w:t>}</w:t>
-      </w:r>
-      <w:r>
-        <w:rPr>
-          <w:rFonts w:ascii="Times New Roman" w:hAnsi="Times New Roman" w:cs="Times New Roman"/>
-        </w:rPr>
-        <w:br/>
-        <w:t>b. Helper: conflict(</w:t>
-      </w:r>
-      <w:proofErr w:type="spellStart"/>
-      <w:proofErr w:type="gramStart"/>
-      <w:r>
-        <w:rPr>
-          <w:rFonts w:ascii="Times New Roman" w:hAnsi="Times New Roman" w:cs="Times New Roman"/>
-        </w:rPr>
-        <w:t>a,b</w:t>
-      </w:r>
-      <w:proofErr w:type="spellEnd"/>
-      <w:proofErr w:type="gramEnd"/>
-      <w:r>
-        <w:rPr>
-          <w:rFonts w:ascii="Times New Roman" w:hAnsi="Times New Roman" w:cs="Times New Roman"/>
-        </w:rPr>
-        <w:t>) if same day and intervals overlap</w:t>
+        <w:t xml:space="preserve"> {M,T,W,Th,F}, start_min, end_min}</w:t>
+      </w:r>
+      <w:r>
+        <w:rPr>
+          <w:rFonts w:ascii="Times New Roman" w:hAnsi="Times New Roman" w:cs="Times New Roman"/>
+        </w:rPr>
+        <w:br/>
+        <w:t>b. Helper: conflict(a,b) if same day and intervals overlap</w:t>
       </w:r>
     </w:p>
     <w:p>
@@ -920,42 +375,14 @@
           <w:rFonts w:ascii="Times New Roman" w:hAnsi="Times New Roman" w:cs="Times New Roman"/>
         </w:rPr>
         <w:br/>
-        <w:t xml:space="preserve">b. Exclude if time conflicts with </w:t>
-      </w:r>
-      <w:proofErr w:type="spellStart"/>
-      <w:r>
-        <w:rPr>
-          <w:rFonts w:ascii="Times New Roman" w:hAnsi="Times New Roman" w:cs="Times New Roman"/>
-        </w:rPr>
-        <w:t>time_unavailable</w:t>
-      </w:r>
-      <w:proofErr w:type="spellEnd"/>
-      <w:r>
-        <w:rPr>
-          <w:rFonts w:ascii="Times New Roman" w:hAnsi="Times New Roman" w:cs="Times New Roman"/>
-        </w:rPr>
-        <w:t xml:space="preserve"> or no-night-classes violated</w:t>
-      </w:r>
-      <w:r>
-        <w:rPr>
-          <w:rFonts w:ascii="Times New Roman" w:hAnsi="Times New Roman" w:cs="Times New Roman"/>
-        </w:rPr>
-        <w:br/>
-        <w:t>c. Exclude if prerequisites not satisfied (</w:t>
-      </w:r>
-      <w:proofErr w:type="spellStart"/>
-      <w:r>
-        <w:rPr>
-          <w:rFonts w:ascii="Times New Roman" w:hAnsi="Times New Roman" w:cs="Times New Roman"/>
-        </w:rPr>
-        <w:t>user.completed_courses</w:t>
-      </w:r>
-      <w:proofErr w:type="spellEnd"/>
-      <w:r>
-        <w:rPr>
-          <w:rFonts w:ascii="Times New Roman" w:hAnsi="Times New Roman" w:cs="Times New Roman"/>
-        </w:rPr>
-        <w:t xml:space="preserve"> does NOT cover all AND-groups)</w:t>
+        <w:t>b. Exclude if time conflicts with time_unavailable or no-night-classes violated</w:t>
+      </w:r>
+      <w:r>
+        <w:rPr>
+          <w:rFonts w:ascii="Times New Roman" w:hAnsi="Times New Roman" w:cs="Times New Roman"/>
+        </w:rPr>
+        <w:br/>
+        <w:t>c. Exclude if prerequisites not satisfied (user.completed_courses does NOT cover all AND-groups)</w:t>
       </w:r>
       <w:r>
         <w:rPr>
@@ -969,16 +396,8 @@
           <w:rFonts w:ascii="Times New Roman" w:hAnsi="Times New Roman" w:cs="Times New Roman"/>
         </w:rPr>
         <w:br/>
-        <w:t xml:space="preserve">e. Keep instructor name(s) from </w:t>
-      </w:r>
-      <w:proofErr w:type="spellStart"/>
-      <w:r>
-        <w:rPr>
-          <w:rFonts w:ascii="Times New Roman" w:hAnsi="Times New Roman" w:cs="Times New Roman"/>
-        </w:rPr>
-        <w:t>course_detailed.professor</w:t>
-      </w:r>
-      <w:proofErr w:type="spellEnd"/>
+        <w:t>e. Keep instructor name(s) from course_detailed.professor</w:t>
+      </w:r>
     </w:p>
     <w:p>
       <w:pPr>
@@ -1008,21 +427,7 @@
           <w:rFonts w:ascii="Times New Roman" w:hAnsi="Times New Roman" w:cs="Times New Roman"/>
         </w:rPr>
         <w:br/>
-        <w:t>b. Apply same time/</w:t>
-      </w:r>
-      <w:proofErr w:type="spellStart"/>
-      <w:r>
-        <w:rPr>
-          <w:rFonts w:ascii="Times New Roman" w:hAnsi="Times New Roman" w:cs="Times New Roman"/>
-        </w:rPr>
-        <w:t>prereq</w:t>
-      </w:r>
-      <w:proofErr w:type="spellEnd"/>
-      <w:r>
-        <w:rPr>
-          <w:rFonts w:ascii="Times New Roman" w:hAnsi="Times New Roman" w:cs="Times New Roman"/>
-        </w:rPr>
-        <w:t>/completed filters as CS</w:t>
+        <w:t>b. Apply same time/prereq/completed filters as CS</w:t>
       </w:r>
       <w:r>
         <w:rPr>
@@ -1053,42 +458,14 @@
           <w:rFonts w:ascii="Times New Roman" w:hAnsi="Times New Roman" w:cs="Times New Roman"/>
         </w:rPr>
         <w:br/>
-        <w:t>a. staging/</w:t>
-      </w:r>
-      <w:proofErr w:type="spellStart"/>
-      <w:r>
-        <w:rPr>
-          <w:rFonts w:ascii="Times New Roman" w:hAnsi="Times New Roman" w:cs="Times New Roman"/>
-        </w:rPr>
-        <w:t>qualified_cs.json</w:t>
-      </w:r>
-      <w:proofErr w:type="spellEnd"/>
-      <w:r>
-        <w:rPr>
-          <w:rFonts w:ascii="Times New Roman" w:hAnsi="Times New Roman" w:cs="Times New Roman"/>
-        </w:rPr>
-        <w:t xml:space="preserve"> (light course views with professor + time blocks for UI)</w:t>
-      </w:r>
-      <w:r>
-        <w:rPr>
-          <w:rFonts w:ascii="Times New Roman" w:hAnsi="Times New Roman" w:cs="Times New Roman"/>
-        </w:rPr>
-        <w:br/>
-        <w:t>b. staging/</w:t>
-      </w:r>
-      <w:proofErr w:type="spellStart"/>
-      <w:r>
-        <w:rPr>
-          <w:rFonts w:ascii="Times New Roman" w:hAnsi="Times New Roman" w:cs="Times New Roman"/>
-        </w:rPr>
-        <w:t>qualified_ger.json</w:t>
-      </w:r>
-      <w:proofErr w:type="spellEnd"/>
-      <w:r>
-        <w:rPr>
-          <w:rFonts w:ascii="Times New Roman" w:hAnsi="Times New Roman" w:cs="Times New Roman"/>
-        </w:rPr>
-        <w:t xml:space="preserve"> (same structure)</w:t>
+        <w:t>a. staging/qualified_cs.json (light course views with professor + time blocks for UI)</w:t>
+      </w:r>
+      <w:r>
+        <w:rPr>
+          <w:rFonts w:ascii="Times New Roman" w:hAnsi="Times New Roman" w:cs="Times New Roman"/>
+        </w:rPr>
+        <w:br/>
+        <w:t>b. staging/qualified_ger.json (same structure)</w:t>
       </w:r>
     </w:p>
     <w:p>
@@ -1151,29 +528,8 @@
           <w:rFonts w:ascii="Times New Roman" w:hAnsi="Times New Roman" w:cs="Times New Roman"/>
         </w:rPr>
         <w:br/>
-      </w:r>
-      <w:proofErr w:type="spellStart"/>
-      <w:r>
-        <w:rPr>
-          <w:rFonts w:ascii="Times New Roman" w:hAnsi="Times New Roman" w:cs="Times New Roman"/>
-        </w:rPr>
-        <w:t>i</w:t>
-      </w:r>
-      <w:proofErr w:type="spellEnd"/>
-      <w:r>
-        <w:rPr>
-          <w:rFonts w:ascii="Times New Roman" w:hAnsi="Times New Roman" w:cs="Times New Roman"/>
-        </w:rPr>
-        <w:t xml:space="preserve">. Use recent if available else overall; aggregate: mean, max, </w:t>
-      </w:r>
-      <w:proofErr w:type="spellStart"/>
-      <w:r>
-        <w:rPr>
-          <w:rFonts w:ascii="Times New Roman" w:hAnsi="Times New Roman" w:cs="Times New Roman"/>
-        </w:rPr>
-        <w:t>total_reviews</w:t>
-      </w:r>
-      <w:proofErr w:type="spellEnd"/>
+        <w:t>i. Use recent if available else overall; aggregate: mean, max, total_reviews</w:t>
+      </w:r>
       <w:r>
         <w:rPr>
           <w:rFonts w:ascii="Times New Roman" w:hAnsi="Times New Roman" w:cs="Times New Roman"/>
@@ -1186,62 +542,7 @@
           <w:rFonts w:ascii="Times New Roman" w:hAnsi="Times New Roman" w:cs="Times New Roman"/>
         </w:rPr>
         <w:br/>
-      </w:r>
-      <w:proofErr w:type="spellStart"/>
-      <w:r>
-        <w:rPr>
-          <w:rFonts w:ascii="Times New Roman" w:hAnsi="Times New Roman" w:cs="Times New Roman"/>
-        </w:rPr>
-        <w:t>i</w:t>
-      </w:r>
-      <w:proofErr w:type="spellEnd"/>
-      <w:r>
-        <w:rPr>
-          <w:rFonts w:ascii="Times New Roman" w:hAnsi="Times New Roman" w:cs="Times New Roman"/>
-        </w:rPr>
-        <w:t>. From parsed time blocks: flags {</w:t>
-      </w:r>
-      <w:proofErr w:type="spellStart"/>
-      <w:r>
-        <w:rPr>
-          <w:rFonts w:ascii="Times New Roman" w:hAnsi="Times New Roman" w:cs="Times New Roman"/>
-        </w:rPr>
-        <w:t>is_morning</w:t>
-      </w:r>
-      <w:proofErr w:type="spellEnd"/>
-      <w:r>
-        <w:rPr>
-          <w:rFonts w:ascii="Times New Roman" w:hAnsi="Times New Roman" w:cs="Times New Roman"/>
-        </w:rPr>
-        <w:t xml:space="preserve">, </w:t>
-      </w:r>
-      <w:proofErr w:type="spellStart"/>
-      <w:r>
-        <w:rPr>
-          <w:rFonts w:ascii="Times New Roman" w:hAnsi="Times New Roman" w:cs="Times New Roman"/>
-        </w:rPr>
-        <w:t>is_evening</w:t>
-      </w:r>
-      <w:proofErr w:type="spellEnd"/>
-      <w:r>
-        <w:rPr>
-          <w:rFonts w:ascii="Times New Roman" w:hAnsi="Times New Roman" w:cs="Times New Roman"/>
-        </w:rPr>
-        <w:t xml:space="preserve">, </w:t>
-      </w:r>
-      <w:proofErr w:type="spellStart"/>
-      <w:r>
-        <w:rPr>
-          <w:rFonts w:ascii="Times New Roman" w:hAnsi="Times New Roman" w:cs="Times New Roman"/>
-        </w:rPr>
-        <w:t>aligns_with_user_pref</w:t>
-      </w:r>
-      <w:proofErr w:type="spellEnd"/>
-      <w:r>
-        <w:rPr>
-          <w:rFonts w:ascii="Times New Roman" w:hAnsi="Times New Roman" w:cs="Times New Roman"/>
-        </w:rPr>
-        <w:t>}</w:t>
+        <w:t>i. From parsed time blocks: flags {is_morning, is_evening, aligns_with_user_pref}</w:t>
       </w:r>
       <w:r>
         <w:rPr>
@@ -1255,37 +556,8 @@
           <w:rFonts w:ascii="Times New Roman" w:hAnsi="Times New Roman" w:cs="Times New Roman"/>
         </w:rPr>
         <w:br/>
-      </w:r>
-      <w:proofErr w:type="spellStart"/>
-      <w:r>
-        <w:rPr>
-          <w:rFonts w:ascii="Times New Roman" w:hAnsi="Times New Roman" w:cs="Times New Roman"/>
-        </w:rPr>
-        <w:t>i</w:t>
-      </w:r>
-      <w:proofErr w:type="spellEnd"/>
-      <w:r>
-        <w:rPr>
-          <w:rFonts w:ascii="Times New Roman" w:hAnsi="Times New Roman" w:cs="Times New Roman"/>
-        </w:rPr>
-        <w:t xml:space="preserve">. Count overlap between course labels/tags and </w:t>
-      </w:r>
-      <w:proofErr w:type="spellStart"/>
-      <w:proofErr w:type="gramStart"/>
-      <w:r>
-        <w:rPr>
-          <w:rFonts w:ascii="Times New Roman" w:hAnsi="Times New Roman" w:cs="Times New Roman"/>
-        </w:rPr>
-        <w:t>user.preference</w:t>
-      </w:r>
-      <w:proofErr w:type="gramEnd"/>
-      <w:r>
-        <w:rPr>
-          <w:rFonts w:ascii="Times New Roman" w:hAnsi="Times New Roman" w:cs="Times New Roman"/>
-        </w:rPr>
-        <w:t>_tags</w:t>
-      </w:r>
-      <w:proofErr w:type="spellEnd"/>
+        <w:t>i. Count overlap between course labels/tags and user.preference_tags</w:t>
+      </w:r>
       <w:r>
         <w:rPr>
           <w:rFonts w:ascii="Times New Roman" w:hAnsi="Times New Roman" w:cs="Times New Roman"/>
@@ -1298,20 +570,7 @@
           <w:rFonts w:ascii="Times New Roman" w:hAnsi="Times New Roman" w:cs="Times New Roman"/>
         </w:rPr>
         <w:br/>
-      </w:r>
-      <w:proofErr w:type="spellStart"/>
-      <w:r>
-        <w:rPr>
-          <w:rFonts w:ascii="Times New Roman" w:hAnsi="Times New Roman" w:cs="Times New Roman"/>
-        </w:rPr>
-        <w:t>i</w:t>
-      </w:r>
-      <w:proofErr w:type="spellEnd"/>
-      <w:r>
-        <w:rPr>
-          <w:rFonts w:ascii="Times New Roman" w:hAnsi="Times New Roman" w:cs="Times New Roman"/>
-        </w:rPr>
-        <w:t>. Major requirements: 1 if course satisfies any remaining major req token</w:t>
+        <w:t>i. Major requirements: 1 if course satisfies any remaining major req token</w:t>
       </w:r>
       <w:r>
         <w:rPr>
@@ -1325,35 +584,7 @@
           <w:rFonts w:ascii="Times New Roman" w:hAnsi="Times New Roman" w:cs="Times New Roman"/>
         </w:rPr>
         <w:br/>
-        <w:t>iii. Concatenate [</w:t>
-      </w:r>
-      <w:proofErr w:type="spellStart"/>
-      <w:r>
-        <w:rPr>
-          <w:rFonts w:ascii="Times New Roman" w:hAnsi="Times New Roman" w:cs="Times New Roman"/>
-        </w:rPr>
-        <w:t>major_one_hot</w:t>
-      </w:r>
-      <w:proofErr w:type="spellEnd"/>
-      <w:r>
-        <w:rPr>
-          <w:rFonts w:ascii="Times New Roman" w:hAnsi="Times New Roman" w:cs="Times New Roman"/>
-        </w:rPr>
-        <w:t xml:space="preserve"> | </w:t>
-      </w:r>
-      <w:proofErr w:type="spellStart"/>
-      <w:r>
-        <w:rPr>
-          <w:rFonts w:ascii="Times New Roman" w:hAnsi="Times New Roman" w:cs="Times New Roman"/>
-        </w:rPr>
-        <w:t>ger_one_hot</w:t>
-      </w:r>
-      <w:proofErr w:type="spellEnd"/>
-      <w:r>
-        <w:rPr>
-          <w:rFonts w:ascii="Times New Roman" w:hAnsi="Times New Roman" w:cs="Times New Roman"/>
-        </w:rPr>
-        <w:t>]</w:t>
+        <w:t>iii. Concatenate [major_one_hot | ger_one_hot]</w:t>
       </w:r>
     </w:p>
     <w:p>
@@ -1384,55 +615,14 @@
           <w:rFonts w:ascii="Times New Roman" w:hAnsi="Times New Roman" w:cs="Times New Roman"/>
         </w:rPr>
         <w:br/>
-      </w:r>
-      <w:proofErr w:type="spellStart"/>
-      <w:r>
-        <w:rPr>
-          <w:rFonts w:ascii="Times New Roman" w:hAnsi="Times New Roman" w:cs="Times New Roman"/>
-        </w:rPr>
-        <w:t>i</w:t>
-      </w:r>
-      <w:proofErr w:type="spellEnd"/>
-      <w:r>
-        <w:rPr>
-          <w:rFonts w:ascii="Times New Roman" w:hAnsi="Times New Roman" w:cs="Times New Roman"/>
-        </w:rPr>
-        <w:t>. X = engineered features; Y = utility (</w:t>
-      </w:r>
-      <w:proofErr w:type="spellStart"/>
-      <w:r>
-        <w:rPr>
-          <w:rFonts w:ascii="Times New Roman" w:hAnsi="Times New Roman" w:cs="Times New Roman"/>
-        </w:rPr>
-        <w:t>enrolled+completed</w:t>
-      </w:r>
-      <w:proofErr w:type="spellEnd"/>
-      <w:r>
-        <w:rPr>
-          <w:rFonts w:ascii="Times New Roman" w:hAnsi="Times New Roman" w:cs="Times New Roman"/>
-        </w:rPr>
-        <w:t>, ratings, etc.)</w:t>
-      </w:r>
-      <w:r>
-        <w:rPr>
-          <w:rFonts w:ascii="Times New Roman" w:hAnsi="Times New Roman" w:cs="Times New Roman"/>
-        </w:rPr>
-        <w:br/>
-        <w:t xml:space="preserve">b. Train small base learners by feature group (e.g., time, professor, </w:t>
-      </w:r>
-      <w:proofErr w:type="spellStart"/>
-      <w:r>
-        <w:rPr>
-          <w:rFonts w:ascii="Times New Roman" w:hAnsi="Times New Roman" w:cs="Times New Roman"/>
-        </w:rPr>
-        <w:t>reqs</w:t>
-      </w:r>
-      <w:proofErr w:type="spellEnd"/>
-      <w:r>
-        <w:rPr>
-          <w:rFonts w:ascii="Times New Roman" w:hAnsi="Times New Roman" w:cs="Times New Roman"/>
-        </w:rPr>
-        <w:t>)</w:t>
+        <w:t>i. X = engineered features; Y = utility (enrolled+completed, ratings, etc.)</w:t>
+      </w:r>
+      <w:r>
+        <w:rPr>
+          <w:rFonts w:ascii="Times New Roman" w:hAnsi="Times New Roman" w:cs="Times New Roman"/>
+        </w:rPr>
+        <w:br/>
+        <w:t>b. Train small base learners by feature group (e.g., time, professor, reqs)</w:t>
       </w:r>
       <w:r>
         <w:rPr>
@@ -1464,30 +654,8 @@
           <w:rFonts w:ascii="Times New Roman" w:hAnsi="Times New Roman" w:cs="Times New Roman"/>
         </w:rPr>
         <w:br/>
-        <w:t xml:space="preserve">a. Score each candidate: </w:t>
-      </w:r>
-      <w:proofErr w:type="spellStart"/>
-      <w:r>
-        <w:rPr>
-          <w:rFonts w:ascii="Times New Roman" w:hAnsi="Times New Roman" w:cs="Times New Roman"/>
-        </w:rPr>
-        <w:t>blended_model_score</w:t>
-      </w:r>
-      <w:proofErr w:type="spellEnd"/>
-      <w:r>
-        <w:rPr>
-          <w:rFonts w:ascii="Times New Roman" w:hAnsi="Times New Roman" w:cs="Times New Roman"/>
-        </w:rPr>
-        <w:t xml:space="preserve"> − </w:t>
-      </w:r>
-      <w:proofErr w:type="spellStart"/>
-      <w:r>
-        <w:rPr>
-          <w:rFonts w:ascii="Times New Roman" w:hAnsi="Times New Roman" w:cs="Times New Roman"/>
-        </w:rPr>
-        <w:t>soft_time_penalty</w:t>
-      </w:r>
-      <w:proofErr w:type="spellEnd"/>
+        <w:t>a. Score each candidate: blended_model_score − soft_time_penalty</w:t>
+      </w:r>
       <w:r>
         <w:rPr>
           <w:rFonts w:ascii="Times New Roman" w:hAnsi="Times New Roman" w:cs="Times New Roman"/>
@@ -1548,56 +716,14 @@
           <w:rFonts w:ascii="Times New Roman" w:hAnsi="Times New Roman" w:cs="Times New Roman"/>
         </w:rPr>
         <w:br/>
-        <w:t>a. out/</w:t>
-      </w:r>
-      <w:proofErr w:type="spellStart"/>
-      <w:r>
-        <w:rPr>
-          <w:rFonts w:ascii="Times New Roman" w:hAnsi="Times New Roman" w:cs="Times New Roman"/>
-        </w:rPr>
-        <w:t>recommendations.json</w:t>
-      </w:r>
-      <w:proofErr w:type="spellEnd"/>
-      <w:r>
-        <w:rPr>
-          <w:rFonts w:ascii="Times New Roman" w:hAnsi="Times New Roman" w:cs="Times New Roman"/>
-        </w:rPr>
-        <w:t xml:space="preserve"> (</w:t>
-      </w:r>
-      <w:proofErr w:type="gramStart"/>
-      <w:r>
-        <w:rPr>
-          <w:rFonts w:ascii="Times New Roman" w:hAnsi="Times New Roman" w:cs="Times New Roman"/>
-        </w:rPr>
-        <w:t>top-N</w:t>
-      </w:r>
-      <w:proofErr w:type="gramEnd"/>
-      <w:r>
-        <w:rPr>
-          <w:rFonts w:ascii="Times New Roman" w:hAnsi="Times New Roman" w:cs="Times New Roman"/>
-        </w:rPr>
-        <w:t xml:space="preserve"> with scores + reasons)</w:t>
-      </w:r>
-      <w:r>
-        <w:rPr>
-          <w:rFonts w:ascii="Times New Roman" w:hAnsi="Times New Roman" w:cs="Times New Roman"/>
-        </w:rPr>
-        <w:br/>
-        <w:t>b. out/</w:t>
-      </w:r>
-      <w:proofErr w:type="spellStart"/>
-      <w:r>
-        <w:rPr>
-          <w:rFonts w:ascii="Times New Roman" w:hAnsi="Times New Roman" w:cs="Times New Roman"/>
-        </w:rPr>
-        <w:t>metrics.json</w:t>
-      </w:r>
-      <w:proofErr w:type="spellEnd"/>
-      <w:r>
-        <w:rPr>
-          <w:rFonts w:ascii="Times New Roman" w:hAnsi="Times New Roman" w:cs="Times New Roman"/>
-        </w:rPr>
-        <w:t xml:space="preserve"> (loss, ndcg@5, recall@10)</w:t>
+        <w:t>a. out/recommendations.json (top-N with scores + reasons)</w:t>
+      </w:r>
+      <w:r>
+        <w:rPr>
+          <w:rFonts w:ascii="Times New Roman" w:hAnsi="Times New Roman" w:cs="Times New Roman"/>
+        </w:rPr>
+        <w:br/>
+        <w:t>b. out/metrics.json (loss, ndcg@5, recall@10)</w:t>
       </w:r>
     </w:p>
     <w:p>

</xml_diff>